<commit_message>
Se tradujo de C a Pseudo.
</commit_message>
<xml_diff>
--- a/doc/Actividad ( modificada).docx
+++ b/doc/Actividad ( modificada).docx
@@ -948,34 +948,804 @@
       </w:r>
       <w:r>
         <w:br/>
+        <w:t xml:space="preserve">       j e Z+</w:t>
+      </w:r>
+      <w:r>
+        <w:br/>
+        <w:t xml:space="preserve">  </w:t>
+      </w:r>
+      <w:r>
+        <w:rPr>
+          <w:b/>
+          <w:u w:val="single"/>
+        </w:rPr>
+        <w:t>Inicio</w:t>
+      </w:r>
+      <w:r>
+        <w:br/>
+        <w:t xml:space="preserve">     entrada: nom.cant</w:t>
+      </w:r>
+      <w:r>
+        <w:br/>
+        <w:t xml:space="preserve">     </w:t>
+      </w:r>
+      <w:r>
+        <w:rPr>
+          <w:u w:val="single"/>
+        </w:rPr>
+        <w:t>mientras</w:t>
+      </w:r>
+      <w:r>
+        <w:t xml:space="preserve"> (nom.cant &lt; 0) o ( nom.cant &gt; 1000) </w:t>
+      </w:r>
+      <w:r>
+        <w:rPr>
+          <w:u w:val="single"/>
+        </w:rPr>
+        <w:t>hacer</w:t>
+      </w:r>
+      <w:r>
+        <w:rPr>
+          <w:u w:val="single"/>
+        </w:rPr>
+        <w:br/>
+      </w:r>
+      <w:r>
+        <w:t xml:space="preserve">      </w:t>
+      </w:r>
+      <w:r>
+        <w:rPr>
+          <w:i/>
+        </w:rPr>
+        <w:t>// la cantidad de nombres tiene que estar entre 0 y 1000</w:t>
+      </w:r>
+      <w:r>
+        <w:rPr>
+          <w:u w:val="single"/>
+        </w:rPr>
+        <w:t xml:space="preserve">  </w:t>
+      </w:r>
+      <w:r>
+        <w:rPr>
+          <w:u w:val="single"/>
+        </w:rPr>
+        <w:br/>
+      </w:r>
+      <w:r>
+        <w:t xml:space="preserve">      entrada: nom.cant</w:t>
+      </w:r>
+      <w:r>
+        <w:br/>
+        <w:t xml:space="preserve">      </w:t>
+      </w:r>
+      <w:r>
+        <w:rPr>
+          <w:u w:val="single"/>
+        </w:rPr>
+        <w:t>fmientras</w:t>
+      </w:r>
+      <w:r>
+        <w:rPr>
+          <w:u w:val="single"/>
+        </w:rPr>
+        <w:br/>
+      </w:r>
+      <w:r>
+        <w:t xml:space="preserve">      j</w:t>
+      </w:r>
+      <w:r>
+        <w:sym w:font="Wingdings" w:char="F0DF"/>
+      </w:r>
+      <w:r>
+        <w:t xml:space="preserve">1 </w:t>
+      </w:r>
+      <w:r>
+        <w:rPr>
+          <w:i/>
+        </w:rPr>
+        <w:t>// utilizada para informar al usuario cual es el numero de nombre que va a cargar</w:t>
+      </w:r>
+      <w:r>
+        <w:rPr>
+          <w:i/>
+        </w:rPr>
+        <w:br/>
+        <w:t xml:space="preserve">       </w:t>
+      </w:r>
+      <w:r>
+        <w:rPr>
+          <w:u w:val="single"/>
+        </w:rPr>
+        <w:t>para</w:t>
+      </w:r>
+      <w:r>
+        <w:t xml:space="preserve"> ( i</w:t>
+      </w:r>
+      <w:r>
+        <w:sym w:font="Wingdings" w:char="F0DF"/>
+      </w:r>
+      <w:r>
+        <w:t>1</w:t>
+      </w:r>
+      <w:r>
+        <w:t>; i&lt;nom.cant; i</w:t>
+      </w:r>
+      <w:r>
+        <w:sym w:font="Wingdings" w:char="F0DF"/>
+      </w:r>
+      <w:r>
+        <w:t xml:space="preserve">i+1) </w:t>
+      </w:r>
+      <w:r>
+        <w:rPr>
+          <w:u w:val="single"/>
+        </w:rPr>
+        <w:t>hacer</w:t>
+      </w:r>
+      <w:r>
+        <w:rPr>
+          <w:u w:val="single"/>
+        </w:rPr>
+        <w:br/>
+      </w:r>
+      <w:r>
+        <w:t xml:space="preserve">      </w:t>
+      </w:r>
+      <w:r>
+        <w:t xml:space="preserve"> </w:t>
+      </w:r>
+      <w:r>
+        <w:t xml:space="preserve">  </w:t>
+      </w:r>
+      <w:r>
+        <w:rPr>
+          <w:i/>
+        </w:rPr>
+        <w:t>//</w:t>
+      </w:r>
+      <w:r>
+        <w:t xml:space="preserve"> imprimir j</w:t>
+      </w:r>
+      <w:r>
+        <w:rPr>
+          <w:u w:val="single"/>
+        </w:rPr>
+        <w:br/>
+      </w:r>
+      <w:r>
+        <w:t xml:space="preserve">       </w:t>
+      </w:r>
+      <w:r>
+        <w:t xml:space="preserve">  </w:t>
+      </w:r>
+      <w:r>
+        <w:t>entrada:</w:t>
+      </w:r>
+      <w:r>
+        <w:t xml:space="preserve"> nom.nombres [i]</w:t>
+      </w:r>
+      <w:r>
+        <w:br/>
+        <w:t xml:space="preserve">         j</w:t>
+      </w:r>
+      <w:r>
+        <w:sym w:font="Wingdings" w:char="F0DF"/>
+      </w:r>
+      <w:r>
+        <w:t>j+1</w:t>
+      </w:r>
+      <w:r>
+        <w:br/>
+        <w:t xml:space="preserve">        </w:t>
+      </w:r>
+      <w:r>
+        <w:rPr>
+          <w:u w:val="single"/>
+        </w:rPr>
+        <w:t>fpara</w:t>
+      </w:r>
+      <w:r>
+        <w:t xml:space="preserve"> </w:t>
+      </w:r>
+      <w:r>
+        <w:rPr>
+          <w:u w:val="single"/>
+        </w:rPr>
         <w:t xml:space="preserve">    </w:t>
       </w:r>
       <w:r>
-        <w:t xml:space="preserve">   j e Z+</w:t>
-      </w:r>
-      <w:r>
-        <w:br/>
+        <w:t xml:space="preserve"> </w:t>
+      </w:r>
+    </w:p>
+    <w:p>
+      <w:pPr>
+        <w:ind w:left="708"/>
+        <w:rPr>
+          <w:b/>
+          <w:u w:val="single"/>
+        </w:rPr>
+      </w:pPr>
+    </w:p>
+    <w:p>
+      <w:pPr>
+        <w:ind w:left="708"/>
+      </w:pPr>
+      <w:r>
+        <w:rPr>
+          <w:b/>
+          <w:u w:val="single"/>
+        </w:rPr>
+        <w:t>Accion</w:t>
+      </w:r>
+      <w:r>
+        <w:t xml:space="preserve"> cargarNuevoNombre (dato-resultado nom </w:t>
+      </w:r>
+      <w:r>
+        <w:rPr>
+          <w:rFonts w:ascii="Cambria Math" w:hAnsi="Cambria Math" w:cs="Cambria Math"/>
+        </w:rPr>
+        <w:t>∈</w:t>
+      </w:r>
+      <w:r>
+        <w:t xml:space="preserve"> TData</w:t>
+      </w:r>
+      <w:r>
+        <w:t>)</w:t>
+      </w:r>
+    </w:p>
+    <w:p>
+      <w:pPr>
+        <w:ind w:left="708"/>
+      </w:pPr>
+      <w:r>
+        <w:rPr>
+          <w:b/>
+          <w:u w:val="single"/>
+        </w:rPr>
+        <w:t>Lexico Local</w:t>
+      </w:r>
+      <w:r>
+        <w:rPr>
+          <w:b/>
+          <w:u w:val="single"/>
+        </w:rPr>
+        <w:br/>
+      </w:r>
+      <w:r>
+        <w:rPr>
+          <w:b/>
+        </w:rPr>
         <w:t xml:space="preserve">  </w:t>
       </w:r>
       <w:r>
-        <w:rPr>
-          <w:b/>
-          <w:u w:val="single"/>
-        </w:rPr>
+        <w:t>nuevoNombre e caracter</w:t>
+      </w:r>
+      <w:r>
+        <w:br/>
+        <w:t xml:space="preserve">  msg e cadena</w:t>
+      </w:r>
+    </w:p>
+    <w:p>
+      <w:pPr>
+        <w:ind w:left="708"/>
+        <w:rPr>
+          <w:b/>
+          <w:u w:val="single"/>
+        </w:rPr>
+      </w:pPr>
+      <w:r>
+        <w:t xml:space="preserve"> </w:t>
+      </w:r>
+      <w:r>
+        <w:rPr>
+          <w:b/>
+          <w:u w:val="single"/>
+        </w:rPr>
+        <w:t xml:space="preserve">Inicio </w:t>
+      </w:r>
+    </w:p>
+    <w:p>
+      <w:pPr>
+        <w:ind w:left="708"/>
+      </w:pPr>
+      <w:r>
+        <w:rPr>
+          <w:b/>
+        </w:rPr>
+        <w:t xml:space="preserve">    </w:t>
+      </w:r>
+      <w:r>
+        <w:rPr>
+          <w:b/>
+          <w:u w:val="single"/>
+        </w:rPr>
+        <w:t>Si</w:t>
+      </w:r>
+      <w:r>
+        <w:t xml:space="preserve"> </w:t>
+      </w:r>
+      <w:r>
+        <w:t xml:space="preserve">(Llena(nom)) </w:t>
+      </w:r>
+      <w:r>
+        <w:rPr>
+          <w:b/>
+          <w:u w:val="single"/>
+        </w:rPr>
+        <w:t>entonces</w:t>
+      </w:r>
+      <w:r>
+        <w:t xml:space="preserve"> </w:t>
+      </w:r>
+      <w:r>
+        <w:br/>
+        <w:t xml:space="preserve">     msg </w:t>
+      </w:r>
+      <w:r>
+        <w:sym w:font="Wingdings" w:char="F0DF"/>
+      </w:r>
+      <w:r>
+        <w:rPr>
+          <w:rFonts w:ascii="Consolas" w:hAnsi="Consolas"/>
+          <w:color w:val="0A3069"/>
+          <w:sz w:val="18"/>
+          <w:szCs w:val="18"/>
+          <w:shd w:val="clear" w:color="auto" w:fill="F6F8FA"/>
+        </w:rPr>
+        <w:t xml:space="preserve"> </w:t>
+      </w:r>
+      <w:r>
+        <w:rPr>
+          <w:rFonts w:ascii="Candara" w:hAnsi="Candara"/>
+          <w:color w:val="0A3069"/>
+          <w:sz w:val="20"/>
+          <w:szCs w:val="20"/>
+          <w:shd w:val="clear" w:color="auto" w:fill="F6F8FA"/>
+        </w:rPr>
+        <w:t>“No es posible insertar el nuevo nombre ya que el arreglo está lleno”</w:t>
+      </w:r>
+      <w:r>
+        <w:br/>
+        <w:t xml:space="preserve">     Salida: msg</w:t>
+      </w:r>
+      <w:r>
+        <w:br/>
+        <w:t xml:space="preserve">   </w:t>
+      </w:r>
+      <w:r>
+        <w:rPr>
+          <w:b/>
+          <w:u w:val="single"/>
+        </w:rPr>
+        <w:t>sino</w:t>
+      </w:r>
+      <w:r>
+        <w:t xml:space="preserve"> </w:t>
+      </w:r>
+      <w:r>
+        <w:br/>
+        <w:t xml:space="preserve">       entrada: nuevoNombre</w:t>
+      </w:r>
+    </w:p>
+    <w:p>
+      <w:pPr>
+        <w:ind w:left="708" w:firstLine="708"/>
+      </w:pPr>
+      <w:r>
+        <w:t xml:space="preserve"> nom.cant ← nom.cant + 1</w:t>
+      </w:r>
+    </w:p>
+    <w:p>
+      <w:pPr>
+        <w:ind w:left="708" w:firstLine="708"/>
+      </w:pPr>
+      <w:r>
+        <w:t xml:space="preserve"> msg ← “Nuevo nombre cargado con éxito” </w:t>
+      </w:r>
+    </w:p>
+    <w:p>
+      <w:pPr>
+        <w:ind w:left="708" w:firstLine="708"/>
+      </w:pPr>
+      <w:r>
+        <w:t xml:space="preserve"> </w:t>
+      </w:r>
+      <w:r>
+        <w:t>salida: msg</w:t>
+      </w:r>
+    </w:p>
+    <w:p>
+      <w:pPr>
+        <w:ind w:left="708"/>
+      </w:pPr>
+      <w:r>
+        <w:t xml:space="preserve"> </w:t>
+      </w:r>
+      <w:r>
+        <w:rPr>
+          <w:b/>
+          <w:u w:val="single"/>
+        </w:rPr>
+        <w:t>fsi</w:t>
+      </w:r>
+      <w:r>
+        <w:t xml:space="preserve"> </w:t>
+      </w:r>
+    </w:p>
+    <w:p>
+      <w:pPr>
+        <w:ind w:left="708"/>
+      </w:pPr>
+      <w:r>
+        <w:rPr>
+          <w:b/>
+          <w:u w:val="single"/>
+        </w:rPr>
+        <w:t>faccion</w:t>
+      </w:r>
+      <w:r>
+        <w:t xml:space="preserve"> </w:t>
+      </w:r>
+    </w:p>
+    <w:p>
+      <w:pPr>
+        <w:ind w:left="708"/>
+      </w:pPr>
+      <w:r>
+        <w:rPr>
+          <w:b/>
+          <w:u w:val="single"/>
+        </w:rPr>
+        <w:t>Acción</w:t>
+      </w:r>
+      <w:r>
+        <w:t xml:space="preserve"> SuprimirNombre(dato-resultado nom </w:t>
+      </w:r>
+      <w:r>
+        <w:rPr>
+          <w:rFonts w:ascii="Cambria Math" w:hAnsi="Cambria Math" w:cs="Cambria Math"/>
+        </w:rPr>
+        <w:t>∈</w:t>
+      </w:r>
+      <w:r>
+        <w:t xml:space="preserve"> TData) </w:t>
+      </w:r>
+    </w:p>
+    <w:p>
+      <w:pPr>
+        <w:ind w:left="708"/>
+      </w:pPr>
+      <w:r>
+        <w:rPr>
+          <w:b/>
+          <w:u w:val="single"/>
+        </w:rPr>
+        <w:lastRenderedPageBreak/>
         <w:t>Inicio</w:t>
       </w:r>
       <w:r>
-        <w:br/>
-      </w:r>
-      <w:r>
+        <w:t xml:space="preserve"> </w:t>
+      </w:r>
+      <w:r>
+        <w:br/>
+        <w:t xml:space="preserve">              nom.cant ← nom.cant – 1</w:t>
+      </w:r>
+    </w:p>
+    <w:p>
+      <w:pPr>
+        <w:ind w:left="708" w:firstLine="708"/>
+      </w:pPr>
+      <w:r>
+        <w:t>nom.nombres[1] ← nom.nombres[nom.cant]</w:t>
+      </w:r>
+    </w:p>
+    <w:p>
+      <w:pPr>
+        <w:ind w:left="708" w:firstLine="708"/>
+      </w:pPr>
+      <w:r>
+        <w:t>(ver acá: si es el primer elemento hay que correr la lista?)</w:t>
+      </w:r>
+    </w:p>
+    <w:p>
+      <w:pPr>
+        <w:ind w:left="708" w:firstLine="708"/>
+        <w:rPr>
+          <w:u w:val="single"/>
+        </w:rPr>
+      </w:pPr>
+      <w:r>
+        <w:t xml:space="preserve"> (actualizado 29/07) </w:t>
+      </w:r>
+      <w:r>
+        <w:t>O sea, está bien la solución, pero quedemos de acuerdo y documentemos.</w:t>
+      </w:r>
+    </w:p>
+    <w:p>
+      <w:pPr>
+        <w:ind w:left="708"/>
+      </w:pPr>
+      <w:r>
+        <w:rPr>
+          <w:b/>
+          <w:u w:val="single"/>
+        </w:rPr>
+        <w:t>facción</w:t>
+      </w:r>
+    </w:p>
+    <w:p>
+      <w:pPr>
+        <w:ind w:left="708"/>
+      </w:pPr>
+    </w:p>
+    <w:p>
+      <w:pPr>
+        <w:ind w:left="708"/>
+      </w:pPr>
+      <w:r>
+        <w:rPr>
+          <w:b/>
+          <w:u w:val="single"/>
+        </w:rPr>
+        <w:t xml:space="preserve"> </w:t>
+      </w:r>
+      <w:r>
+        <w:rPr>
+          <w:b/>
+          <w:u w:val="single"/>
+        </w:rPr>
+        <w:t>Acción</w:t>
+      </w:r>
+      <w:r>
+        <w:t xml:space="preserve"> Mostrar(dato nom </w:t>
+      </w:r>
+      <w:r>
+        <w:rPr>
+          <w:rFonts w:ascii="Cambria Math" w:hAnsi="Cambria Math" w:cs="Cambria Math"/>
+        </w:rPr>
+        <w:t>∈</w:t>
+      </w:r>
+      <w:r>
+        <w:t xml:space="preserve"> TData ) </w:t>
+      </w:r>
+    </w:p>
+    <w:p>
+      <w:pPr>
+        <w:ind w:left="708"/>
+      </w:pPr>
+      <w:r>
+        <w:rPr>
+          <w:b/>
+          <w:u w:val="single"/>
+        </w:rPr>
+        <w:t>Léxico Local</w:t>
+      </w:r>
+      <w:r>
+        <w:t xml:space="preserve"> </w:t>
+      </w:r>
+    </w:p>
+    <w:p>
+      <w:pPr>
+        <w:ind w:left="708"/>
+      </w:pPr>
+      <w:r>
+        <w:t>msg  e</w:t>
+      </w:r>
+      <w:r>
+        <w:t xml:space="preserve"> Cadena</w:t>
+      </w:r>
+    </w:p>
+    <w:p>
+      <w:pPr>
+        <w:ind w:left="708"/>
+      </w:pPr>
+      <w:r>
+        <w:t xml:space="preserve"> </w:t>
+      </w:r>
+      <w:r>
+        <w:rPr>
+          <w:b/>
+          <w:u w:val="single"/>
+        </w:rPr>
+        <w:t>Inicio</w:t>
+      </w:r>
+      <w:r>
+        <w:t xml:space="preserve"> </w:t>
+      </w:r>
+    </w:p>
+    <w:p>
+      <w:pPr>
+        <w:ind w:left="708"/>
+      </w:pPr>
+      <w:r>
+        <w:rPr>
+          <w:b/>
+          <w:u w:val="single"/>
+        </w:rPr>
+        <w:t>Si</w:t>
+      </w:r>
+      <w:r>
+        <w:t xml:space="preserve"> </w:t>
+      </w:r>
+      <w:r>
+        <w:t xml:space="preserve">(Vacio(nom)) </w:t>
+      </w:r>
+      <w:r>
+        <w:rPr>
+          <w:b/>
+          <w:u w:val="single"/>
+        </w:rPr>
+        <w:t>entonces</w:t>
+      </w:r>
+    </w:p>
+    <w:p>
+      <w:pPr>
+        <w:ind w:left="708" w:firstLine="708"/>
+      </w:pPr>
+      <w:r>
+        <w:t xml:space="preserve"> msg ← “el arreglo esta vacio”</w:t>
+      </w:r>
+    </w:p>
+    <w:p>
+      <w:pPr>
+        <w:ind w:left="708"/>
+      </w:pPr>
+      <w:r>
+        <w:rPr>
+          <w:b/>
+          <w:u w:val="single"/>
+        </w:rPr>
+        <w:t xml:space="preserve"> sino</w:t>
+      </w:r>
+      <w:r>
+        <w:t xml:space="preserve"> </w:t>
+      </w:r>
+    </w:p>
+    <w:p>
+      <w:pPr>
+        <w:ind w:left="708" w:firstLine="708"/>
+      </w:pPr>
+      <w:r>
+        <w:rPr>
+          <w:b/>
+          <w:u w:val="single"/>
+        </w:rPr>
+        <w:t>Para</w:t>
+      </w:r>
+      <w:r>
+        <w:t>(i ← 1, i &lt;</w:t>
+      </w:r>
+      <w:r>
+        <w:t xml:space="preserve"> nom.cant, i ← i + 1) </w:t>
+      </w:r>
+      <w:r>
+        <w:rPr>
+          <w:b/>
+          <w:u w:val="single"/>
+        </w:rPr>
+        <w:t xml:space="preserve">hacer </w:t>
+      </w:r>
+    </w:p>
+    <w:p>
+      <w:pPr>
+        <w:ind w:left="1416" w:firstLine="708"/>
+      </w:pPr>
+      <w:r>
+        <w:t xml:space="preserve">Msg &lt;-- </w:t>
+      </w:r>
+      <w:r>
+        <w:t>nom.nombres[i]</w:t>
+      </w:r>
+      <w:r>
+        <w:t xml:space="preserve"> </w:t>
+      </w:r>
+      <w:r>
+        <w:br/>
+        <w:t xml:space="preserve">              salida: msg</w:t>
+      </w:r>
+    </w:p>
+    <w:p>
+      <w:pPr>
+        <w:ind w:left="708" w:firstLine="708"/>
+        <w:rPr>
+          <w:b/>
+          <w:u w:val="single"/>
+        </w:rPr>
+      </w:pPr>
+      <w:r>
+        <w:rPr>
+          <w:b/>
+          <w:u w:val="single"/>
+        </w:rPr>
+        <w:t xml:space="preserve"> </w:t>
+      </w:r>
+      <w:r>
+        <w:rPr>
+          <w:b/>
+          <w:u w:val="single"/>
+        </w:rPr>
+        <w:t>F</w:t>
+      </w:r>
+      <w:r>
+        <w:rPr>
+          <w:b/>
+          <w:u w:val="single"/>
+        </w:rPr>
+        <w:t>para</w:t>
+      </w:r>
+    </w:p>
+    <w:p>
+      <w:pPr>
+        <w:ind w:firstLine="708"/>
+      </w:pPr>
+      <w:r>
+        <w:rPr>
+          <w:b/>
+          <w:u w:val="single"/>
+        </w:rPr>
+        <w:t xml:space="preserve"> </w:t>
+      </w:r>
+      <w:r>
+        <w:rPr>
+          <w:b/>
+          <w:u w:val="single"/>
+        </w:rPr>
+        <w:t>F</w:t>
+      </w:r>
+      <w:r>
+        <w:rPr>
+          <w:b/>
+          <w:u w:val="single"/>
+        </w:rPr>
+        <w:t>accion</w:t>
+      </w:r>
+      <w:r>
+        <w:rPr>
+          <w:b/>
+          <w:u w:val="single"/>
+        </w:rPr>
+        <w:br/>
+      </w:r>
+      <w:r>
+        <w:rPr>
+          <w:b/>
+          <w:u w:val="single"/>
+        </w:rPr>
+        <w:br/>
+      </w:r>
+      <w:r>
+        <w:rPr>
+          <w:b/>
+          <w:u w:val="single"/>
+        </w:rPr>
+        <w:br/>
+        <w:t>Inicio</w:t>
+      </w:r>
+      <w:r>
+        <w:rPr>
+          <w:b/>
+          <w:u w:val="single"/>
+        </w:rPr>
+        <w:br/>
+      </w:r>
+      <w:r>
+        <w:rPr>
+          <w:b/>
+        </w:rPr>
         <w:t xml:space="preserve">    </w:t>
       </w:r>
       <w:r>
-        <w:t xml:space="preserve"> entrada: nom.cant</w:t>
-      </w:r>
-      <w:r>
-        <w:br/>
-        <w:t xml:space="preserve">     </w:t>
+        <w:t>volver</w:t>
+      </w:r>
+      <w:r>
+        <w:sym w:font="Wingdings" w:char="F0DF"/>
+      </w:r>
+      <w:r>
+        <w:t>0</w:t>
+      </w:r>
+      <w:r>
+        <w:br/>
+        <w:t xml:space="preserve">    </w:t>
       </w:r>
       <w:r>
         <w:rPr>
@@ -984,7 +1754,34 @@
         <w:t>mientras</w:t>
       </w:r>
       <w:r>
-        <w:t xml:space="preserve"> (nom.cant &lt; 0) o ( nom.cant &gt; 1000) </w:t>
+        <w:t xml:space="preserve"> (volver=0) hacer</w:t>
+      </w:r>
+      <w:r>
+        <w:br/>
+        <w:t xml:space="preserve">        //</w:t>
+      </w:r>
+      <w:r>
+        <w:rPr>
+          <w:i/>
+        </w:rPr>
+        <w:t xml:space="preserve"> opciones de carga del menu</w:t>
+      </w:r>
+      <w:r>
+        <w:br/>
+        <w:t xml:space="preserve">        entrada: seleccion</w:t>
+      </w:r>
+      <w:r>
+        <w:br/>
+        <w:t xml:space="preserve">        </w:t>
+      </w:r>
+      <w:r>
+        <w:rPr>
+          <w:u w:val="single"/>
+        </w:rPr>
+        <w:t>mientras</w:t>
+      </w:r>
+      <w:r>
+        <w:t xml:space="preserve"> (seleccion&lt;1) o (seleccion&gt;4) </w:t>
       </w:r>
       <w:r>
         <w:rPr>
@@ -993,38 +1790,35 @@
         <w:t>hacer</w:t>
       </w:r>
       <w:r>
-        <w:rPr>
-          <w:u w:val="single"/>
-        </w:rPr>
-        <w:br/>
-      </w:r>
-      <w:r>
-        <w:t xml:space="preserve">      </w:t>
+        <w:br/>
+        <w:t xml:space="preserve">           //</w:t>
       </w:r>
       <w:r>
         <w:rPr>
           <w:i/>
         </w:rPr>
-        <w:t>// la cantidad de nombres tiene que estar entre 0 y 1000</w:t>
-      </w:r>
-      <w:r>
-        <w:rPr>
-          <w:u w:val="single"/>
-        </w:rPr>
-        <w:t xml:space="preserve">  </w:t>
-      </w:r>
-      <w:r>
-        <w:rPr>
-          <w:u w:val="single"/>
-        </w:rPr>
-        <w:br/>
-      </w:r>
-      <w:r>
-        <w:t xml:space="preserve">      entrada: nom.cant</w:t>
-      </w:r>
-      <w:r>
-        <w:br/>
-        <w:t xml:space="preserve">      </w:t>
+        <w:t>No existe operacion</w:t>
+      </w:r>
+      <w:r>
+        <w:rPr>
+          <w:i/>
+        </w:rPr>
+        <w:br/>
+        <w:t xml:space="preserve">          // Nuevamente opciones de carga</w:t>
+      </w:r>
+      <w:r>
+        <w:rPr>
+          <w:i/>
+        </w:rPr>
+        <w:br/>
+        <w:t xml:space="preserve">            </w:t>
+      </w:r>
+      <w:r>
+        <w:t>salida: seleccion</w:t>
+      </w:r>
+      <w:r>
+        <w:br/>
+        <w:t xml:space="preserve">       </w:t>
       </w:r>
       <w:r>
         <w:rPr>
@@ -1033,1114 +1827,376 @@
         <w:t>fmientras</w:t>
       </w:r>
       <w:r>
-        <w:rPr>
-          <w:u w:val="single"/>
-        </w:rPr>
-        <w:br/>
-      </w:r>
-      <w:r>
-        <w:t xml:space="preserve">      j</w:t>
+        <w:br/>
+        <w:t xml:space="preserve">            </w:t>
+      </w:r>
+      <w:r>
+        <w:rPr>
+          <w:u w:val="single"/>
+        </w:rPr>
+        <w:t>si</w:t>
+      </w:r>
+      <w:r>
+        <w:t xml:space="preserve"> (seleccion =1) </w:t>
+      </w:r>
+      <w:r>
+        <w:rPr>
+          <w:u w:val="single"/>
+        </w:rPr>
+        <w:t>entonces</w:t>
+      </w:r>
+      <w:r>
+        <w:rPr>
+          <w:u w:val="single"/>
+        </w:rPr>
+        <w:br/>
+      </w:r>
+      <w:r>
+        <w:t xml:space="preserve">                 CargarArreglo(arreglo)</w:t>
+      </w:r>
+      <w:r>
+        <w:br/>
+        <w:t xml:space="preserve">                     //</w:t>
+      </w:r>
+      <w:r>
+        <w:rPr>
+          <w:i/>
+        </w:rPr>
+        <w:t>arreglo cargado con exito</w:t>
+      </w:r>
+      <w:r>
+        <w:br/>
+      </w:r>
+      <w:r>
+        <w:lastRenderedPageBreak/>
+        <w:t xml:space="preserve">                </w:t>
+      </w:r>
+      <w:r>
+        <w:rPr>
+          <w:u w:val="single"/>
+        </w:rPr>
+        <w:t>sino</w:t>
+      </w:r>
+      <w:r>
+        <w:br/>
+        <w:t xml:space="preserve">                   </w:t>
+      </w:r>
+      <w:r>
+        <w:rPr>
+          <w:u w:val="single"/>
+        </w:rPr>
+        <w:t>si</w:t>
+      </w:r>
+      <w:r>
+        <w:rPr>
+          <w:u w:val="single"/>
+        </w:rPr>
+        <w:t xml:space="preserve"> </w:t>
+      </w:r>
+      <w:r>
+        <w:t xml:space="preserve">(seleccion=2) </w:t>
+      </w:r>
+      <w:r>
+        <w:rPr>
+          <w:u w:val="single"/>
+        </w:rPr>
+        <w:t>entonces</w:t>
+      </w:r>
+      <w:r>
+        <w:br/>
+        <w:t xml:space="preserve">                       </w:t>
+      </w:r>
+      <w:r>
+        <w:t>CargarNuevoNombre(arreglo)</w:t>
+      </w:r>
+      <w:r>
+        <w:br/>
+        <w:t xml:space="preserve">                    </w:t>
+      </w:r>
+      <w:r>
+        <w:rPr>
+          <w:u w:val="single"/>
+        </w:rPr>
+        <w:t>sino</w:t>
+      </w:r>
+      <w:r>
+        <w:br/>
+        <w:t xml:space="preserve">                       </w:t>
+      </w:r>
+      <w:r>
+        <w:rPr>
+          <w:u w:val="single"/>
+        </w:rPr>
+        <w:t>si</w:t>
+      </w:r>
+      <w:r>
+        <w:t xml:space="preserve"> (seleccion =3) </w:t>
+      </w:r>
+      <w:r>
+        <w:rPr>
+          <w:u w:val="single"/>
+        </w:rPr>
+        <w:t>entonces</w:t>
+      </w:r>
+      <w:r>
+        <w:br/>
+        <w:t xml:space="preserve">                           v</w:t>
       </w:r>
       <w:r>
         <w:sym w:font="Wingdings" w:char="F0DF"/>
       </w:r>
       <w:r>
-        <w:t xml:space="preserve">1 </w:t>
+        <w:t xml:space="preserve"> Vacia(arreglo)</w:t>
+      </w:r>
+      <w:r>
+        <w:br/>
+        <w:t xml:space="preserve">                           </w:t>
+      </w:r>
+      <w:r>
+        <w:rPr>
+          <w:u w:val="single"/>
+        </w:rPr>
+        <w:t>si</w:t>
+      </w:r>
+      <w:r>
+        <w:t xml:space="preserve"> (v=Verdadero) </w:t>
+      </w:r>
+      <w:r>
+        <w:rPr>
+          <w:u w:val="single"/>
+        </w:rPr>
+        <w:t>entonces</w:t>
+      </w:r>
+      <w:r>
+        <w:br/>
+        <w:t xml:space="preserve">                               SuprimirNombre (arreglo)</w:t>
+      </w:r>
+      <w:r>
+        <w:br/>
+        <w:t xml:space="preserve">                           </w:t>
+      </w:r>
+      <w:r>
+        <w:rPr>
+          <w:u w:val="single"/>
+        </w:rPr>
+        <w:t>sino</w:t>
+      </w:r>
+      <w:r>
+        <w:br/>
+        <w:t xml:space="preserve">                              //</w:t>
       </w:r>
       <w:r>
         <w:rPr>
           <w:i/>
         </w:rPr>
-        <w:t>// utilizada para informar al usuario cual es el numero de nombre que va a cargar</w:t>
+        <w:t xml:space="preserve"> no se puede suprimir ya que el arreglo esta vacio</w:t>
+      </w:r>
+      <w:r>
+        <w:br/>
+        <w:t xml:space="preserve">                           </w:t>
+      </w:r>
+      <w:r>
+        <w:rPr>
+          <w:u w:val="single"/>
+        </w:rPr>
+        <w:t>fsi</w:t>
+      </w:r>
+      <w:r>
+        <w:rPr>
+          <w:u w:val="single"/>
+        </w:rPr>
+        <w:br/>
+      </w:r>
+      <w:r>
+        <w:t xml:space="preserve">                         </w:t>
+      </w:r>
+      <w:r>
+        <w:rPr>
+          <w:u w:val="single"/>
+        </w:rPr>
+        <w:t>sino</w:t>
+      </w:r>
+      <w:r>
+        <w:rPr>
+          <w:u w:val="single"/>
+        </w:rPr>
+        <w:br/>
+      </w:r>
+      <w:r>
+        <w:t xml:space="preserve">                           </w:t>
+      </w:r>
+      <w:r>
+        <w:rPr>
+          <w:u w:val="single"/>
+        </w:rPr>
+        <w:t>si</w:t>
+      </w:r>
+      <w:r>
+        <w:t xml:space="preserve"> (Seleccion=4)</w:t>
+      </w:r>
+      <w:r>
+        <w:t xml:space="preserve"> </w:t>
+      </w:r>
+      <w:r>
+        <w:rPr>
+          <w:u w:val="single"/>
+        </w:rPr>
+        <w:t>entonces</w:t>
+      </w:r>
+      <w:r>
+        <w:br/>
+        <w:t xml:space="preserve">                            v</w:t>
+      </w:r>
+      <w:r>
+        <w:sym w:font="Wingdings" w:char="F0DF"/>
+      </w:r>
+      <w:r>
+        <w:t>Vacia(arreglo)</w:t>
+      </w:r>
+      <w:r>
+        <w:br/>
+        <w:t xml:space="preserve">                            </w:t>
+      </w:r>
+      <w:r>
+        <w:rPr>
+          <w:u w:val="single"/>
+        </w:rPr>
+        <w:t>si</w:t>
+      </w:r>
+      <w:r>
+        <w:t xml:space="preserve"> (v=Verdadero) </w:t>
+      </w:r>
+      <w:r>
+        <w:rPr>
+          <w:u w:val="single"/>
+        </w:rPr>
+        <w:t>entonces</w:t>
+      </w:r>
+      <w:r>
+        <w:br/>
+        <w:t xml:space="preserve">                                Mostrar(arreglo)</w:t>
+      </w:r>
+      <w:r>
+        <w:br/>
+        <w:t xml:space="preserve">                            </w:t>
+      </w:r>
+      <w:r>
+        <w:rPr>
+          <w:u w:val="single"/>
+        </w:rPr>
+        <w:t>sino</w:t>
+      </w:r>
+      <w:r>
+        <w:br/>
+        <w:t xml:space="preserve">                               //</w:t>
       </w:r>
       <w:r>
         <w:rPr>
           <w:i/>
         </w:rPr>
-        <w:br/>
-        <w:t xml:space="preserve">       </w:t>
-      </w:r>
-      <w:r>
-        <w:rPr>
-          <w:u w:val="single"/>
-        </w:rPr>
-        <w:t>para</w:t>
-      </w:r>
-      <w:r>
-        <w:t xml:space="preserve"> ( i</w:t>
-      </w:r>
-      <w:r>
-        <w:sym w:font="Wingdings" w:char="F0DF"/>
-      </w:r>
-      <w:r>
-        <w:t>0; i&lt;nom.cant; i</w:t>
-      </w:r>
-      <w:r>
-        <w:sym w:font="Wingdings" w:char="F0DF"/>
-      </w:r>
-      <w:r>
-        <w:t xml:space="preserve">i+1) </w:t>
-      </w:r>
-      <w:r>
-        <w:rPr>
-          <w:u w:val="single"/>
-        </w:rPr>
-        <w:t>hacer</w:t>
-      </w:r>
-      <w:r>
-        <w:rPr>
-          <w:u w:val="single"/>
-        </w:rPr>
-        <w:br/>
-      </w:r>
-      <w:r>
-        <w:t xml:space="preserve">      </w:t>
-      </w:r>
-      <w:r>
-        <w:t xml:space="preserve"> </w:t>
-      </w:r>
-      <w:r>
-        <w:t xml:space="preserve">  </w:t>
-      </w:r>
-      <w:r>
-        <w:rPr>
-          <w:i/>
-        </w:rPr>
-        <w:t>//</w:t>
-      </w:r>
-      <w:r>
-        <w:t xml:space="preserve"> imprimir j</w:t>
-      </w:r>
-      <w:r>
-        <w:rPr>
-          <w:u w:val="single"/>
-        </w:rPr>
-        <w:br/>
-      </w:r>
-      <w:r>
-        <w:t xml:space="preserve">       </w:t>
-      </w:r>
-      <w:r>
-        <w:t xml:space="preserve">  </w:t>
-      </w:r>
-      <w:r>
-        <w:t>entrada:</w:t>
-      </w:r>
-      <w:r>
-        <w:t xml:space="preserve"> nom.nombres [i]</w:t>
-      </w:r>
-      <w:r>
-        <w:br/>
-        <w:t xml:space="preserve">         j</w:t>
-      </w:r>
-      <w:r>
-        <w:sym w:font="Wingdings" w:char="F0DF"/>
-      </w:r>
-      <w:r>
-        <w:t>j+1</w:t>
-      </w:r>
-      <w:r>
-        <w:br/>
-        <w:t xml:space="preserve">       </w:t>
-      </w:r>
-      <w:r>
-        <w:t xml:space="preserve"> </w:t>
-      </w:r>
-      <w:r>
-        <w:rPr>
-          <w:u w:val="single"/>
-        </w:rPr>
-        <w:t>fpara</w:t>
-      </w:r>
-      <w:r>
-        <w:t xml:space="preserve"> </w:t>
-      </w:r>
-      <w:r>
-        <w:rPr>
-          <w:u w:val="single"/>
-        </w:rPr>
-        <w:t xml:space="preserve">    </w:t>
-      </w:r>
-      <w:r>
-        <w:t xml:space="preserve"> </w:t>
-      </w:r>
-    </w:p>
-    <w:p>
-      <w:pPr>
-        <w:ind w:left="708"/>
-        <w:rPr>
-          <w:b/>
-          <w:u w:val="single"/>
-        </w:rPr>
-      </w:pPr>
-    </w:p>
-    <w:p>
-      <w:pPr>
-        <w:ind w:left="708"/>
-      </w:pPr>
-      <w:r>
-        <w:rPr>
-          <w:b/>
-          <w:u w:val="single"/>
-        </w:rPr>
-        <w:t>Accion</w:t>
-      </w:r>
-      <w:r>
-        <w:t xml:space="preserve"> cargarNuevoNombre (dato-resultado nom </w:t>
-      </w:r>
-      <w:r>
-        <w:rPr>
-          <w:rFonts w:ascii="Cambria Math" w:hAnsi="Cambria Math" w:cs="Cambria Math"/>
-        </w:rPr>
-        <w:t>∈</w:t>
-      </w:r>
-      <w:r>
-        <w:t xml:space="preserve"> TData, dato nuevoNomb </w:t>
-      </w:r>
-      <w:r>
-        <w:rPr>
-          <w:rFonts w:ascii="Cambria Math" w:hAnsi="Cambria Math" w:cs="Cambria Math"/>
-        </w:rPr>
-        <w:t>∈</w:t>
-      </w:r>
-      <w:r>
-        <w:t xml:space="preserve"> Cadena)</w:t>
-      </w:r>
-    </w:p>
-    <w:p>
-      <w:pPr>
-        <w:ind w:left="708"/>
-      </w:pPr>
-      <w:r>
-        <w:rPr>
-          <w:b/>
-          <w:u w:val="single"/>
-        </w:rPr>
-        <w:t xml:space="preserve"> Lexico Local</w:t>
-      </w:r>
-      <w:r>
-        <w:t xml:space="preserve"> </w:t>
-      </w:r>
-    </w:p>
-    <w:p>
-      <w:pPr>
-        <w:ind w:left="708"/>
-      </w:pPr>
-      <w:r>
-        <w:t>msg ← Cadena</w:t>
-      </w:r>
-    </w:p>
-    <w:p>
-      <w:pPr>
-        <w:ind w:left="708"/>
-        <w:rPr>
-          <w:b/>
-          <w:u w:val="single"/>
-        </w:rPr>
-      </w:pPr>
-      <w:r>
-        <w:t xml:space="preserve"> </w:t>
-      </w:r>
-      <w:r>
-        <w:rPr>
-          <w:b/>
-          <w:u w:val="single"/>
-        </w:rPr>
-        <w:t xml:space="preserve">Inicio </w:t>
-      </w:r>
-    </w:p>
-    <w:p>
-      <w:pPr>
-        <w:ind w:left="708"/>
-      </w:pPr>
-      <w:r>
-        <w:rPr>
-          <w:b/>
-          <w:u w:val="single"/>
-        </w:rPr>
-        <w:t>Si</w:t>
-      </w:r>
-      <w:r>
-        <w:t xml:space="preserve"> </w:t>
-      </w:r>
-      <w:r>
-        <w:t xml:space="preserve">(Llena(nom)) </w:t>
-      </w:r>
-      <w:r>
-        <w:rPr>
-          <w:b/>
-          <w:u w:val="single"/>
-        </w:rPr>
-        <w:t>entonces</w:t>
-      </w:r>
-      <w:r>
-        <w:t xml:space="preserve"> </w:t>
-      </w:r>
-    </w:p>
-    <w:p>
-      <w:pPr>
-        <w:ind w:left="708" w:firstLine="708"/>
-      </w:pPr>
-      <w:r>
-        <w:t xml:space="preserve">msg ← “el arreglo está lleno” </w:t>
-      </w:r>
-    </w:p>
-    <w:p>
-      <w:pPr>
-        <w:ind w:left="708" w:firstLine="708"/>
-      </w:pPr>
-      <w:r>
-        <w:t xml:space="preserve">salida: msg </w:t>
-      </w:r>
-    </w:p>
-    <w:p>
-      <w:pPr>
-        <w:ind w:left="708"/>
-      </w:pPr>
-      <w:r>
-        <w:rPr>
-          <w:b/>
-          <w:u w:val="single"/>
-        </w:rPr>
-        <w:t>sino</w:t>
-      </w:r>
-      <w:r>
-        <w:t xml:space="preserve"> </w:t>
-      </w:r>
-    </w:p>
-    <w:p>
-      <w:pPr>
-        <w:ind w:left="708" w:firstLine="708"/>
-      </w:pPr>
-      <w:r>
-        <w:t>nom.nombres[nom.cant] ← nuevoNomb</w:t>
-      </w:r>
-    </w:p>
-    <w:p>
-      <w:pPr>
-        <w:ind w:left="708" w:firstLine="708"/>
-      </w:pPr>
-      <w:r>
-        <w:t xml:space="preserve"> nom.cant ← nom.cant + 1</w:t>
-      </w:r>
-    </w:p>
-    <w:p>
-      <w:pPr>
-        <w:ind w:left="708" w:firstLine="708"/>
-      </w:pPr>
-      <w:r>
-        <w:t xml:space="preserve"> msg ← “Nuevo nombre cargado con éxito” </w:t>
-      </w:r>
-    </w:p>
-    <w:p>
-      <w:pPr>
-        <w:ind w:left="708" w:firstLine="708"/>
-      </w:pPr>
-      <w:r>
-        <w:t>salida: msg</w:t>
-      </w:r>
-    </w:p>
-    <w:p>
-      <w:pPr>
-        <w:ind w:left="708"/>
-      </w:pPr>
-      <w:r>
-        <w:t xml:space="preserve"> </w:t>
-      </w:r>
-      <w:r>
-        <w:rPr>
-          <w:b/>
-          <w:u w:val="single"/>
-        </w:rPr>
-        <w:t>fsi</w:t>
-      </w:r>
-      <w:r>
-        <w:t xml:space="preserve"> </w:t>
-      </w:r>
-    </w:p>
-    <w:p>
-      <w:pPr>
-        <w:ind w:left="708"/>
-      </w:pPr>
-      <w:r>
-        <w:rPr>
-          <w:b/>
-          <w:u w:val="single"/>
-        </w:rPr>
-        <w:t>faccion</w:t>
-      </w:r>
-      <w:r>
-        <w:t xml:space="preserve"> </w:t>
-      </w:r>
-    </w:p>
-    <w:p>
-      <w:pPr>
-        <w:ind w:left="708"/>
-      </w:pPr>
-      <w:r>
-        <w:rPr>
-          <w:b/>
-          <w:u w:val="single"/>
-        </w:rPr>
-        <w:lastRenderedPageBreak/>
-        <w:t>Acción</w:t>
-      </w:r>
-      <w:r>
-        <w:t xml:space="preserve"> SuprimirNombre(dato-resultado nom </w:t>
-      </w:r>
-      <w:r>
-        <w:rPr>
-          <w:rFonts w:ascii="Cambria Math" w:hAnsi="Cambria Math" w:cs="Cambria Math"/>
-        </w:rPr>
-        <w:t>∈</w:t>
-      </w:r>
-      <w:r>
-        <w:t xml:space="preserve"> TData) </w:t>
-      </w:r>
-    </w:p>
-    <w:p>
-      <w:pPr>
-        <w:ind w:left="708"/>
-      </w:pPr>
-      <w:r>
-        <w:rPr>
-          <w:b/>
-          <w:u w:val="single"/>
-        </w:rPr>
-        <w:t>Inicio</w:t>
-      </w:r>
-      <w:r>
-        <w:t xml:space="preserve"> </w:t>
-      </w:r>
-    </w:p>
-    <w:p>
-      <w:pPr>
-        <w:ind w:left="708" w:firstLine="708"/>
-      </w:pPr>
-      <w:r>
-        <w:t>nom.nombres[1] ← nom.nombres[nom.cant]</w:t>
-      </w:r>
-    </w:p>
-    <w:p>
-      <w:pPr>
-        <w:ind w:left="708" w:firstLine="708"/>
-      </w:pPr>
-      <w:r>
-        <w:t xml:space="preserve"> nom.cant ← nom.cant – 1 </w:t>
-      </w:r>
-    </w:p>
-    <w:p>
-      <w:pPr>
-        <w:ind w:left="708" w:firstLine="708"/>
-      </w:pPr>
-      <w:r>
-        <w:t>(ver acá: si es el primer elemento hay que correr la lista?)</w:t>
-      </w:r>
-    </w:p>
-    <w:p>
-      <w:pPr>
-        <w:ind w:left="708" w:firstLine="708"/>
-        <w:rPr>
-          <w:u w:val="single"/>
-        </w:rPr>
-      </w:pPr>
-      <w:r>
-        <w:t>O sea, está bien la solución, pero quedemos de acuerdo y documentemos.</w:t>
-      </w:r>
-    </w:p>
-    <w:p>
-      <w:pPr>
-        <w:ind w:left="708"/>
-      </w:pPr>
-      <w:r>
-        <w:rPr>
-          <w:b/>
-          <w:u w:val="single"/>
-        </w:rPr>
-        <w:t>facción</w:t>
-      </w:r>
-    </w:p>
-    <w:p>
-      <w:pPr>
-        <w:ind w:left="708"/>
-      </w:pPr>
-    </w:p>
-    <w:p>
-      <w:pPr>
-        <w:ind w:left="708"/>
-      </w:pPr>
-      <w:r>
-        <w:rPr>
-          <w:b/>
-          <w:u w:val="single"/>
-        </w:rPr>
-        <w:t xml:space="preserve"> </w:t>
-      </w:r>
-      <w:r>
-        <w:rPr>
-          <w:b/>
-          <w:u w:val="single"/>
-        </w:rPr>
-        <w:t>Acción</w:t>
-      </w:r>
-      <w:r>
-        <w:t xml:space="preserve"> Mostrar(dato nom </w:t>
-      </w:r>
-      <w:r>
-        <w:rPr>
-          <w:rFonts w:ascii="Cambria Math" w:hAnsi="Cambria Math" w:cs="Cambria Math"/>
-        </w:rPr>
-        <w:t>∈</w:t>
-      </w:r>
-      <w:r>
-        <w:t xml:space="preserve"> TData ) </w:t>
-      </w:r>
-    </w:p>
-    <w:p>
-      <w:pPr>
-        <w:ind w:left="708"/>
-      </w:pPr>
-      <w:r>
-        <w:rPr>
-          <w:b/>
-          <w:u w:val="single"/>
-        </w:rPr>
-        <w:t>Léxico Local</w:t>
-      </w:r>
-      <w:r>
-        <w:t xml:space="preserve"> </w:t>
-      </w:r>
-    </w:p>
-    <w:p>
-      <w:pPr>
-        <w:ind w:left="708"/>
-      </w:pPr>
-      <w:r>
-        <w:t>msg ← Cadena</w:t>
-      </w:r>
-    </w:p>
-    <w:p>
-      <w:pPr>
-        <w:ind w:left="708"/>
-      </w:pPr>
-      <w:r>
-        <w:t xml:space="preserve"> </w:t>
-      </w:r>
-      <w:r>
-        <w:rPr>
-          <w:b/>
-          <w:u w:val="single"/>
-        </w:rPr>
-        <w:t>Inicio</w:t>
-      </w:r>
-      <w:r>
-        <w:t xml:space="preserve"> </w:t>
-      </w:r>
-    </w:p>
-    <w:p>
-      <w:pPr>
-        <w:ind w:left="708"/>
-      </w:pPr>
-      <w:r>
-        <w:rPr>
-          <w:b/>
-          <w:u w:val="single"/>
-        </w:rPr>
-        <w:t>Si</w:t>
-      </w:r>
-      <w:r>
-        <w:t xml:space="preserve"> </w:t>
-      </w:r>
-      <w:r>
-        <w:t xml:space="preserve">(Vacio(nom)) </w:t>
-      </w:r>
-      <w:r>
-        <w:rPr>
-          <w:b/>
-          <w:u w:val="single"/>
-        </w:rPr>
-        <w:t>entonces</w:t>
-      </w:r>
-    </w:p>
-    <w:p>
-      <w:pPr>
-        <w:ind w:left="708" w:firstLine="708"/>
-      </w:pPr>
-      <w:r>
-        <w:t xml:space="preserve"> msg ← “el arreglo esta vacio”</w:t>
-      </w:r>
-    </w:p>
-    <w:p>
-      <w:pPr>
-        <w:ind w:left="708"/>
-      </w:pPr>
-      <w:r>
-        <w:rPr>
-          <w:b/>
-          <w:u w:val="single"/>
-        </w:rPr>
-        <w:t xml:space="preserve"> sino</w:t>
-      </w:r>
-      <w:r>
-        <w:t xml:space="preserve"> </w:t>
-      </w:r>
-    </w:p>
-    <w:p>
-      <w:pPr>
-        <w:ind w:left="708" w:firstLine="708"/>
-      </w:pPr>
-      <w:r>
-        <w:rPr>
-          <w:b/>
-          <w:u w:val="single"/>
-        </w:rPr>
-        <w:t>Para</w:t>
-      </w:r>
-      <w:r>
-        <w:t xml:space="preserve">(i ← 1, i &lt;= nom.cant, i ← i + 1) </w:t>
-      </w:r>
-      <w:r>
-        <w:rPr>
-          <w:b/>
-          <w:u w:val="single"/>
-        </w:rPr>
-        <w:t xml:space="preserve">hacer </w:t>
-      </w:r>
-    </w:p>
-    <w:p>
-      <w:pPr>
-        <w:ind w:left="1416" w:firstLine="708"/>
-      </w:pPr>
-      <w:r>
-        <w:t>Salida: nom.nombres[i]</w:t>
-      </w:r>
-      <w:r>
-        <w:t xml:space="preserve"> // salida o mostrar?</w:t>
-      </w:r>
-    </w:p>
-    <w:p>
-      <w:pPr>
-        <w:ind w:left="708" w:firstLine="708"/>
-        <w:rPr>
-          <w:b/>
-          <w:u w:val="single"/>
-        </w:rPr>
-      </w:pPr>
-      <w:r>
-        <w:rPr>
-          <w:b/>
-          <w:u w:val="single"/>
-        </w:rPr>
-        <w:t xml:space="preserve"> </w:t>
-      </w:r>
-      <w:r>
-        <w:rPr>
-          <w:b/>
-          <w:u w:val="single"/>
-        </w:rPr>
-        <w:t>F</w:t>
-      </w:r>
-      <w:r>
-        <w:rPr>
-          <w:b/>
-          <w:u w:val="single"/>
-        </w:rPr>
-        <w:t>para</w:t>
-      </w:r>
-    </w:p>
-    <w:p>
-      <w:pPr>
-        <w:ind w:firstLine="708"/>
-      </w:pPr>
-      <w:r>
-        <w:rPr>
-          <w:b/>
-          <w:u w:val="single"/>
-        </w:rPr>
-        <w:t xml:space="preserve"> </w:t>
-      </w:r>
-      <w:r>
-        <w:rPr>
-          <w:b/>
-          <w:u w:val="single"/>
-        </w:rPr>
-        <w:t>F</w:t>
-      </w:r>
-      <w:r>
-        <w:rPr>
-          <w:b/>
-          <w:u w:val="single"/>
-        </w:rPr>
-        <w:t>accion</w:t>
-      </w:r>
-      <w:r>
-        <w:rPr>
-          <w:b/>
-          <w:u w:val="single"/>
-        </w:rPr>
-        <w:br/>
-      </w:r>
-      <w:r>
-        <w:rPr>
-          <w:b/>
-          <w:u w:val="single"/>
-        </w:rPr>
-        <w:br/>
-      </w:r>
-      <w:r>
-        <w:rPr>
-          <w:b/>
-          <w:u w:val="single"/>
-        </w:rPr>
-        <w:br/>
-        <w:t>Inicio</w:t>
-      </w:r>
-      <w:r>
-        <w:rPr>
-          <w:b/>
-          <w:u w:val="single"/>
-        </w:rPr>
-        <w:br/>
-      </w:r>
-      <w:r>
-        <w:rPr>
-          <w:b/>
-        </w:rPr>
-        <w:t xml:space="preserve">    </w:t>
-      </w:r>
-      <w:r>
-        <w:t>volver</w:t>
-      </w:r>
-      <w:r>
-        <w:sym w:font="Wingdings" w:char="F0DF"/>
-      </w:r>
-      <w:r>
-        <w:t>0</w:t>
-      </w:r>
-      <w:r>
-        <w:br/>
-        <w:t xml:space="preserve">    </w:t>
-      </w:r>
-      <w:r>
-        <w:rPr>
-          <w:u w:val="single"/>
-        </w:rPr>
-        <w:t>mientras</w:t>
-      </w:r>
-      <w:r>
-        <w:t xml:space="preserve"> (volver=0) hacer</w:t>
-      </w:r>
-      <w:r>
-        <w:br/>
-        <w:t xml:space="preserve">        //</w:t>
-      </w:r>
-      <w:r>
-        <w:rPr>
-          <w:i/>
-        </w:rPr>
-        <w:t xml:space="preserve"> opciones de carga del menu</w:t>
-      </w:r>
-      <w:r>
-        <w:br/>
-        <w:t xml:space="preserve">        entrada: seleccion</w:t>
-      </w:r>
-      <w:r>
-        <w:br/>
-        <w:t xml:space="preserve">        </w:t>
-      </w:r>
-      <w:r>
-        <w:rPr>
-          <w:u w:val="single"/>
-        </w:rPr>
-        <w:t>mientras</w:t>
-      </w:r>
-      <w:r>
-        <w:t xml:space="preserve"> (seleccion&lt;1) o (seleccion&gt;4) </w:t>
-      </w:r>
-      <w:r>
-        <w:rPr>
-          <w:u w:val="single"/>
-        </w:rPr>
-        <w:t>hacer</w:t>
-      </w:r>
-      <w:r>
-        <w:br/>
-        <w:t xml:space="preserve">           //</w:t>
-      </w:r>
-      <w:r>
-        <w:rPr>
-          <w:i/>
-        </w:rPr>
-        <w:t>No existe operacion</w:t>
-      </w:r>
-      <w:r>
-        <w:rPr>
-          <w:i/>
-        </w:rPr>
-        <w:br/>
-        <w:t xml:space="preserve">          // Nuevamente opciones de carga</w:t>
-      </w:r>
-      <w:r>
-        <w:rPr>
-          <w:i/>
-        </w:rPr>
-        <w:br/>
-        <w:t xml:space="preserve">            </w:t>
-      </w:r>
-      <w:r>
-        <w:t>salida: seleccion</w:t>
-      </w:r>
-      <w:r>
-        <w:br/>
-        <w:t xml:space="preserve">       </w:t>
-      </w:r>
-      <w:r>
-        <w:rPr>
-          <w:u w:val="single"/>
-        </w:rPr>
-        <w:t>fmientras</w:t>
-      </w:r>
-      <w:r>
-        <w:br/>
-        <w:t xml:space="preserve">            </w:t>
-      </w:r>
-      <w:r>
-        <w:rPr>
-          <w:u w:val="single"/>
-        </w:rPr>
-        <w:t>si</w:t>
-      </w:r>
-      <w:r>
-        <w:t xml:space="preserve"> (seleccion =1) </w:t>
-      </w:r>
-      <w:r>
-        <w:rPr>
-          <w:u w:val="single"/>
-        </w:rPr>
-        <w:t>entonces</w:t>
-      </w:r>
-      <w:r>
-        <w:rPr>
-          <w:u w:val="single"/>
-        </w:rPr>
-        <w:br/>
-      </w:r>
-      <w:r>
-        <w:t xml:space="preserve">                 CargarArreglo(arreglo)</w:t>
-      </w:r>
-      <w:r>
-        <w:br/>
-      </w:r>
-      <w:r>
-        <w:lastRenderedPageBreak/>
-        <w:t xml:space="preserve">                     //</w:t>
-      </w:r>
-      <w:r>
-        <w:rPr>
-          <w:i/>
-        </w:rPr>
-        <w:t>arreglo cargado con exito</w:t>
-      </w:r>
-      <w:r>
-        <w:br/>
-        <w:t xml:space="preserve">                </w:t>
-      </w:r>
-      <w:r>
-        <w:rPr>
-          <w:u w:val="single"/>
-        </w:rPr>
-        <w:t>sino</w:t>
-      </w:r>
-      <w:r>
-        <w:br/>
-        <w:t xml:space="preserve">                   </w:t>
-      </w:r>
-      <w:r>
-        <w:rPr>
-          <w:u w:val="single"/>
-        </w:rPr>
-        <w:t>si</w:t>
-      </w:r>
-      <w:r>
-        <w:rPr>
-          <w:u w:val="single"/>
-        </w:rPr>
-        <w:t xml:space="preserve"> </w:t>
-      </w:r>
-      <w:r>
-        <w:t xml:space="preserve">(seleccion=2) </w:t>
-      </w:r>
-      <w:r>
-        <w:rPr>
-          <w:u w:val="single"/>
-        </w:rPr>
-        <w:t>entonces</w:t>
-      </w:r>
-      <w:r>
-        <w:br/>
-        <w:t xml:space="preserve">                        //</w:t>
-      </w:r>
-      <w:r>
-        <w:rPr>
-          <w:i/>
-        </w:rPr>
-        <w:t>operacion no disponible</w:t>
-      </w:r>
-      <w:r>
-        <w:br/>
-        <w:t xml:space="preserve">                    </w:t>
-      </w:r>
-      <w:r>
-        <w:rPr>
-          <w:u w:val="single"/>
-        </w:rPr>
-        <w:t>sino</w:t>
-      </w:r>
-      <w:r>
-        <w:br/>
-        <w:t xml:space="preserve">                       </w:t>
-      </w:r>
-      <w:r>
-        <w:rPr>
-          <w:u w:val="single"/>
-        </w:rPr>
-        <w:t>si</w:t>
-      </w:r>
-      <w:r>
-        <w:t xml:space="preserve"> (seleccion =3) </w:t>
-      </w:r>
-      <w:r>
-        <w:rPr>
-          <w:u w:val="single"/>
-        </w:rPr>
-        <w:t>entonces</w:t>
-      </w:r>
-      <w:r>
-        <w:br/>
-        <w:t xml:space="preserve">                           v</w:t>
-      </w:r>
-      <w:r>
-        <w:sym w:font="Wingdings" w:char="F0DF"/>
-      </w:r>
-      <w:r>
-        <w:t xml:space="preserve"> Vacia(arreglo)</w:t>
-      </w:r>
-      <w:r>
-        <w:br/>
-        <w:t xml:space="preserve">                           </w:t>
-      </w:r>
-      <w:r>
-        <w:rPr>
-          <w:u w:val="single"/>
-        </w:rPr>
-        <w:t>si</w:t>
-      </w:r>
-      <w:r>
-        <w:t xml:space="preserve"> (v=Verdadero) </w:t>
-      </w:r>
-      <w:r>
-        <w:rPr>
-          <w:u w:val="single"/>
-        </w:rPr>
-        <w:t>entonces</w:t>
-      </w:r>
-      <w:r>
-        <w:br/>
-        <w:t xml:space="preserve">                               SuprimirNombre (arreglo)</w:t>
-      </w:r>
-      <w:r>
-        <w:br/>
-        <w:t xml:space="preserve">                           </w:t>
-      </w:r>
-      <w:r>
-        <w:rPr>
-          <w:u w:val="single"/>
-        </w:rPr>
-        <w:t>sino</w:t>
-      </w:r>
-      <w:r>
-        <w:br/>
-        <w:t xml:space="preserve">                              //</w:t>
-      </w:r>
-      <w:r>
-        <w:rPr>
-          <w:i/>
-        </w:rPr>
-        <w:t xml:space="preserve"> no se puede suprimir ya que el arreglo esta vacio</w:t>
-      </w:r>
-      <w:r>
-        <w:br/>
-        <w:t xml:space="preserve">                           </w:t>
-      </w:r>
-      <w:r>
-        <w:rPr>
-          <w:u w:val="single"/>
-        </w:rPr>
-        <w:t>fsi</w:t>
-      </w:r>
-      <w:r>
-        <w:rPr>
-          <w:u w:val="single"/>
-        </w:rPr>
-        <w:br/>
-      </w:r>
-      <w:r>
-        <w:t xml:space="preserve">                         </w:t>
-      </w:r>
-      <w:r>
-        <w:rPr>
-          <w:u w:val="single"/>
-        </w:rPr>
-        <w:t>sino</w:t>
-      </w:r>
-      <w:r>
-        <w:br/>
-        <w:t xml:space="preserve">                            v</w:t>
-      </w:r>
-      <w:r>
-        <w:sym w:font="Wingdings" w:char="F0DF"/>
-      </w:r>
-      <w:r>
-        <w:t>Vacia(arreglo)</w:t>
-      </w:r>
-      <w:r>
-        <w:br/>
-        <w:t xml:space="preserve">                            </w:t>
-      </w:r>
-      <w:r>
-        <w:rPr>
-          <w:u w:val="single"/>
-        </w:rPr>
-        <w:t>si</w:t>
-      </w:r>
-      <w:r>
-        <w:t xml:space="preserve"> (v=Verdadero) </w:t>
-      </w:r>
-      <w:r>
-        <w:rPr>
-          <w:u w:val="single"/>
-        </w:rPr>
-        <w:t>entonces</w:t>
-      </w:r>
-      <w:r>
-        <w:br/>
-        <w:t xml:space="preserve">                                Mostrar(arreglo)</w:t>
-      </w:r>
-      <w:r>
-        <w:br/>
-        <w:t xml:space="preserve">                            </w:t>
-      </w:r>
-      <w:r>
-        <w:rPr>
-          <w:u w:val="single"/>
-        </w:rPr>
-        <w:t>sino</w:t>
-      </w:r>
-      <w:r>
-        <w:br/>
-        <w:t xml:space="preserve">                               //</w:t>
-      </w:r>
-      <w:r>
-        <w:rPr>
-          <w:i/>
-        </w:rPr>
-        <w:t>No se puede mostrar ya que el arreglo esta vacio</w:t>
-      </w:r>
-      <w:r>
-        <w:br/>
-        <w:t xml:space="preserve">                           </w:t>
-      </w:r>
-      <w:r>
-        <w:rPr>
-          <w:u w:val="single"/>
-        </w:rPr>
-        <w:t>fsi</w:t>
-      </w:r>
-      <w:r>
-        <w:t xml:space="preserve"> // </w:t>
-      </w:r>
-      <w:r>
-        <w:rPr>
-          <w:i/>
-        </w:rPr>
-        <w:t>seleccion = 3</w:t>
-      </w:r>
-      <w:r>
-        <w:rPr>
-          <w:u w:val="single"/>
-        </w:rPr>
-        <w:br/>
-      </w:r>
-      <w:r>
-        <w:t xml:space="preserve">                        </w:t>
-      </w:r>
-      <w:r>
-        <w:rPr>
-          <w:u w:val="single"/>
-        </w:rPr>
-        <w:t>fsi</w:t>
-      </w:r>
-      <w:r>
-        <w:t xml:space="preserve"> // </w:t>
-      </w:r>
-      <w:r>
-        <w:rPr>
-          <w:i/>
-        </w:rPr>
-        <w:t>seleccion = 2</w:t>
-      </w:r>
-      <w:r>
-        <w:br/>
-        <w:t xml:space="preserve">                    </w:t>
-      </w:r>
-      <w:r>
-        <w:rPr>
-          <w:u w:val="single"/>
-        </w:rPr>
-        <w:t>fsi</w:t>
-      </w:r>
-      <w:r>
-        <w:t xml:space="preserve"> // seleccion = 1</w:t>
-      </w:r>
-      <w:r>
-        <w:br/>
-        <w:t xml:space="preserve">            </w:t>
-      </w:r>
-      <w:r>
-        <w:rPr>
-          <w:u w:val="single"/>
-        </w:rPr>
-        <w:t>fmientras</w:t>
-      </w:r>
-      <w:r>
-        <w:t xml:space="preserve">    </w:t>
-      </w:r>
-      <w:r>
-        <w:t xml:space="preserve">// </w:t>
-      </w:r>
-      <w:r>
-        <w:rPr>
-          <w:i/>
-        </w:rPr>
-        <w:t>seleccion = 0</w:t>
-      </w:r>
-      <w:r>
-        <w:rPr>
-          <w:i/>
-        </w:rPr>
-        <w:br/>
-        <w:t xml:space="preserve">  </w:t>
-      </w:r>
-      <w:r>
-        <w:rPr>
-          <w:b/>
-          <w:i/>
-          <w:u w:val="single"/>
-        </w:rPr>
-        <w:t>FIN</w:t>
+        <w:t>No se puede mostrar</w:t>
       </w:r>
       <w:bookmarkStart w:id="0" w:name="_GoBack"/>
       <w:bookmarkEnd w:id="0"/>
+      <w:r>
+        <w:rPr>
+          <w:i/>
+        </w:rPr>
+        <w:t xml:space="preserve"> ya que el arreglo esta vacio</w:t>
+      </w:r>
+      <w:r>
+        <w:br/>
+        <w:t xml:space="preserve">                           </w:t>
+      </w:r>
+      <w:r>
+        <w:rPr>
+          <w:u w:val="single"/>
+        </w:rPr>
+        <w:t>fsi</w:t>
+      </w:r>
+      <w:r>
+        <w:t xml:space="preserve"> // </w:t>
+      </w:r>
+      <w:r>
+        <w:rPr>
+          <w:i/>
+        </w:rPr>
+        <w:t>seleccion = 3</w:t>
+      </w:r>
+      <w:r>
+        <w:rPr>
+          <w:u w:val="single"/>
+        </w:rPr>
+        <w:br/>
+      </w:r>
+      <w:r>
+        <w:t xml:space="preserve">                        </w:t>
+      </w:r>
+      <w:r>
+        <w:rPr>
+          <w:u w:val="single"/>
+        </w:rPr>
+        <w:t>fsi</w:t>
+      </w:r>
+      <w:r>
+        <w:t xml:space="preserve"> // </w:t>
+      </w:r>
+      <w:r>
+        <w:rPr>
+          <w:i/>
+        </w:rPr>
+        <w:t>seleccion = 2</w:t>
+      </w:r>
+      <w:r>
+        <w:br/>
+        <w:t xml:space="preserve">                    </w:t>
+      </w:r>
+      <w:r>
+        <w:rPr>
+          <w:u w:val="single"/>
+        </w:rPr>
+        <w:t>fsi</w:t>
+      </w:r>
+      <w:r>
+        <w:t xml:space="preserve"> // seleccion = 1</w:t>
+      </w:r>
+      <w:r>
+        <w:br/>
+        <w:t xml:space="preserve">            </w:t>
+      </w:r>
+      <w:r>
+        <w:rPr>
+          <w:u w:val="single"/>
+        </w:rPr>
+        <w:t>fmientras</w:t>
+      </w:r>
+      <w:r>
+        <w:t xml:space="preserve">    </w:t>
+      </w:r>
+      <w:r>
+        <w:t xml:space="preserve">// </w:t>
+      </w:r>
+      <w:r>
+        <w:rPr>
+          <w:i/>
+        </w:rPr>
+        <w:t>seleccion = 0</w:t>
+      </w:r>
+      <w:r>
+        <w:rPr>
+          <w:i/>
+        </w:rPr>
+        <w:br/>
+        <w:t xml:space="preserve">  </w:t>
+      </w:r>
+      <w:r>
+        <w:rPr>
+          <w:b/>
+          <w:i/>
+          <w:u w:val="single"/>
+        </w:rPr>
+        <w:t>FIN</w:t>
+      </w:r>
       <w:r>
         <w:br/>
         <w:t xml:space="preserve">                             </w:t>

</xml_diff>